<commit_message>
Upraveny katalog poziadaviek + technicke poziadavky.
</commit_message>
<xml_diff>
--- a/docs/KatalogPoziadaviekFINALNY.docx
+++ b/docs/KatalogPoziadaviekFINALNY.docx
@@ -149,8 +149,29 @@
       <w:pPr>
         <w:pStyle w:val="Mj"/>
       </w:pPr>
-      <w:r>
-        <w:t>Ráčková, Urbanek, Lajčin, Jankovič</w:t>
+      <w:proofErr w:type="spellStart"/>
+      <w:r>
+        <w:t>Ráčková</w:t>
+      </w:r>
+      <w:proofErr w:type="spellEnd"/>
+      <w:r>
+        <w:t xml:space="preserve">, </w:t>
+      </w:r>
+      <w:proofErr w:type="spellStart"/>
+      <w:r>
+        <w:t>Urbanek</w:t>
+      </w:r>
+      <w:proofErr w:type="spellEnd"/>
+      <w:r>
+        <w:t xml:space="preserve">, </w:t>
+      </w:r>
+      <w:proofErr w:type="spellStart"/>
+      <w:r>
+        <w:t>Lajčin</w:t>
+      </w:r>
+      <w:proofErr w:type="spellEnd"/>
+      <w:r>
+        <w:t>, Jankovič</w:t>
       </w:r>
     </w:p>
     <w:p>
@@ -438,7 +459,31 @@
         <w:ind w:left="709" w:firstLine="425"/>
       </w:pPr>
       <w:r>
-        <w:t xml:space="preserve">Katalóg požiadaviek je určený na zhrnutie požiadaviek na vývoj softvéru Rovnomerné vyťaženie rampy. Ide o projekt na predmet Tvorba informačných technológií na Fakulte matematiky, fyziky a informatiky Univerzity Komenského v Bratislave. Projekt vypracujú študenti Rastislav Urbanek, Filip Lajčin, Sebastián Jankovič a Lenka Ráčková. </w:t>
+        <w:t xml:space="preserve">Katalóg požiadaviek je určený na zhrnutie požiadaviek na vývoj softvéru Rovnomerné vyťaženie rampy. Ide o projekt na predmet Tvorba informačných technológií na Fakulte matematiky, fyziky a informatiky Univerzity Komenského v Bratislave. Projekt vypracujú študenti Rastislav </w:t>
+      </w:r>
+      <w:proofErr w:type="spellStart"/>
+      <w:r>
+        <w:t>Urbanek</w:t>
+      </w:r>
+      <w:proofErr w:type="spellEnd"/>
+      <w:r>
+        <w:t xml:space="preserve">, Filip </w:t>
+      </w:r>
+      <w:proofErr w:type="spellStart"/>
+      <w:r>
+        <w:t>Lajčin</w:t>
+      </w:r>
+      <w:proofErr w:type="spellEnd"/>
+      <w:r>
+        <w:t xml:space="preserve">, Sebastián Jankovič a Lenka </w:t>
+      </w:r>
+      <w:proofErr w:type="spellStart"/>
+      <w:r>
+        <w:t>Ráčková</w:t>
+      </w:r>
+      <w:proofErr w:type="spellEnd"/>
+      <w:r>
+        <w:t xml:space="preserve">. </w:t>
       </w:r>
     </w:p>
     <w:p>
@@ -682,8 +727,13 @@
         </w:rPr>
         <w:t>v</w:t>
       </w:r>
-      <w:r>
-        <w:t>ysoké zaťaženie rámp a zamestnancov, či zložitá organizácia práce. Úlohou softvéru je riešiť tieto problémy, ale aj skladovať a archivovať všetky zaznamenané dáta o jednotlivých prepravách.</w:t>
+      <w:proofErr w:type="spellStart"/>
+      <w:r>
+        <w:t>ysoké</w:t>
+      </w:r>
+      <w:proofErr w:type="spellEnd"/>
+      <w:r>
+        <w:t xml:space="preserve"> zaťaženie rámp a zamestnancov, či zložitá organizácia práce. Úlohou softvéru je riešiť tieto problémy, ale aj skladovať a archivovať všetky zaznamenané dáta o jednotlivých prepravách.</w:t>
       </w:r>
     </w:p>
     <w:p>
@@ -754,6 +804,9 @@
         <w:lastRenderedPageBreak/>
         <w:t>(prípadne oboje), prioritu prepravy a poznámku k preprave (túto informáciu nie je nutné vypĺňať).</w:t>
       </w:r>
+      <w:r>
+        <w:t xml:space="preserve"> Prepravy si bude možné vyexportovať do Excel súboru.</w:t>
+      </w:r>
     </w:p>
     <w:p>
       <w:pPr>
@@ -876,7 +929,15 @@
         <w:ind w:left="709" w:firstLine="425"/>
       </w:pPr>
       <w:r>
-        <w:t>Ďalšia funkcia softvéru je správa (vytváranie, editovanie a deaktivácia) používateľov a priraďovanie používateľských skupín.</w:t>
+        <w:t>Ďalšia funkcia softvéru je správa (vytváranie, editovanie a </w:t>
+      </w:r>
+      <w:proofErr w:type="spellStart"/>
+      <w:r>
+        <w:t>deaktivácia</w:t>
+      </w:r>
+      <w:proofErr w:type="spellEnd"/>
+      <w:r>
+        <w:t>) používateľov a priraďovanie používateľských skupín.</w:t>
       </w:r>
     </w:p>
     <w:p>
@@ -970,6 +1031,9 @@
       <w:r>
         <w:t>Prehľad všetkých evidovaných prepráv v tabuľke. Prepravy si je možné filtrovať podľa ich rôznych parametrov. Po kliknutí na prepravu sa zobrazí detail prepravy so všetkými evidovanými údajmi.</w:t>
       </w:r>
+      <w:r>
+        <w:t xml:space="preserve"> Vyfiltrované prepravy bude možné exportovať do XLSX súboru.</w:t>
+      </w:r>
     </w:p>
     <w:p>
       <w:pPr>
@@ -1264,6 +1328,7 @@
           <w:sz w:val="28"/>
           <w:szCs w:val="28"/>
         </w:rPr>
+        <w:lastRenderedPageBreak/>
         <w:t>Špecifické požiadavky</w:t>
       </w:r>
       <w:r>
@@ -1297,7 +1362,6 @@
           <w:sz w:val="24"/>
           <w:szCs w:val="24"/>
         </w:rPr>
-        <w:lastRenderedPageBreak/>
         <w:t>Pohľady na prepravy</w:t>
       </w:r>
     </w:p>
@@ -1454,7 +1518,23 @@
         <w:t xml:space="preserve">tabuľkovom pohľade všetkých prepráv </w:t>
       </w:r>
       <w:r>
-        <w:t>bude zobrazovať inputy (kolonky) pre parametre prepráv.</w:t>
+        <w:t xml:space="preserve">bude zobrazovať </w:t>
+      </w:r>
+      <w:proofErr w:type="spellStart"/>
+      <w:r>
+        <w:t>inputy</w:t>
+      </w:r>
+      <w:proofErr w:type="spellEnd"/>
+      <w:r>
+        <w:t xml:space="preserve"> (</w:t>
+      </w:r>
+      <w:proofErr w:type="spellStart"/>
+      <w:r>
+        <w:t>kolonky</w:t>
+      </w:r>
+      <w:proofErr w:type="spellEnd"/>
+      <w:r>
+        <w:t>) pre parametre prepráv.</w:t>
       </w:r>
     </w:p>
     <w:p>
@@ -1466,7 +1546,15 @@
         </w:numPr>
       </w:pPr>
       <w:r>
-        <w:t>Po vložení informácií do inputov filtra sa v tabuľke zobrazia tie prepravy, ktoré spĺňajú všetky zadané parametre.</w:t>
+        <w:t xml:space="preserve">Po vložení informácií do </w:t>
+      </w:r>
+      <w:proofErr w:type="spellStart"/>
+      <w:r>
+        <w:t>inputov</w:t>
+      </w:r>
+      <w:proofErr w:type="spellEnd"/>
+      <w:r>
+        <w:t xml:space="preserve"> filtra sa v tabuľke zobrazia tie prepravy, ktoré spĺňajú všetky zadané parametre.</w:t>
       </w:r>
     </w:p>
     <w:p>
@@ -1491,6 +1579,40 @@
     <w:p>
       <w:pPr>
         <w:pStyle w:val="Mj"/>
+        <w:numPr>
+          <w:ilvl w:val="0"/>
+          <w:numId w:val="5"/>
+        </w:numPr>
+      </w:pPr>
+      <w:r>
+        <w:t xml:space="preserve">V </w:t>
+      </w:r>
+      <w:r>
+        <w:rPr>
+          <w:i/>
+          <w:iCs/>
+        </w:rPr>
+        <w:t xml:space="preserve">Tabuľkovom pohľade všetkých prepráv </w:t>
+      </w:r>
+      <w:r>
+        <w:t>bude možné exportovať vyfiltrované prepravy do XLSX súboru.</w:t>
+      </w:r>
+    </w:p>
+    <w:p>
+      <w:pPr>
+        <w:pStyle w:val="Mj"/>
+        <w:numPr>
+          <w:ilvl w:val="0"/>
+          <w:numId w:val="5"/>
+        </w:numPr>
+      </w:pPr>
+      <w:r>
+        <w:t>XLSX export bude obsahovať všetky evidované parametre na prepravách.</w:t>
+      </w:r>
+    </w:p>
+    <w:p>
+      <w:pPr>
+        <w:pStyle w:val="Mj"/>
         <w:ind w:left="1364" w:firstLine="0"/>
       </w:pPr>
     </w:p>
@@ -1692,7 +1814,7 @@
     </w:p>
     <w:p>
       <w:pPr>
-        <w:pStyle w:val="Normlnywebov"/>
+        <w:pStyle w:val="NormalWeb"/>
         <w:numPr>
           <w:ilvl w:val="0"/>
           <w:numId w:val="8"/>
@@ -1709,7 +1831,7 @@
     </w:p>
     <w:p>
       <w:pPr>
-        <w:pStyle w:val="Normlnywebov"/>
+        <w:pStyle w:val="NormalWeb"/>
         <w:numPr>
           <w:ilvl w:val="0"/>
           <w:numId w:val="8"/>
@@ -1726,7 +1848,7 @@
     </w:p>
     <w:p>
       <w:pPr>
-        <w:pStyle w:val="Normlnywebov"/>
+        <w:pStyle w:val="NormalWeb"/>
         <w:numPr>
           <w:ilvl w:val="0"/>
           <w:numId w:val="8"/>
@@ -1743,7 +1865,7 @@
     </w:p>
     <w:p>
       <w:pPr>
-        <w:pStyle w:val="Normlnywebov"/>
+        <w:pStyle w:val="NormalWeb"/>
         <w:numPr>
           <w:ilvl w:val="0"/>
           <w:numId w:val="8"/>
@@ -1792,7 +1914,7 @@
     </w:p>
     <w:p>
       <w:pPr>
-        <w:pStyle w:val="Normlnywebov"/>
+        <w:pStyle w:val="NormalWeb"/>
         <w:numPr>
           <w:ilvl w:val="0"/>
           <w:numId w:val="8"/>
@@ -1825,7 +1947,7 @@
     </w:p>
     <w:p>
       <w:pPr>
-        <w:pStyle w:val="Normlnywebov"/>
+        <w:pStyle w:val="NormalWeb"/>
         <w:numPr>
           <w:ilvl w:val="0"/>
           <w:numId w:val="8"/>
@@ -1846,7 +1968,7 @@
     </w:p>
     <w:p>
       <w:pPr>
-        <w:pStyle w:val="Normlnywebov"/>
+        <w:pStyle w:val="NormalWeb"/>
         <w:spacing w:beforeAutospacing="0" w:after="0" w:afterAutospacing="0"/>
         <w:ind w:left="1364"/>
         <w:rPr>
@@ -1881,7 +2003,7 @@
     </w:p>
     <w:p>
       <w:pPr>
-        <w:pStyle w:val="Normlnywebov"/>
+        <w:pStyle w:val="NormalWeb"/>
         <w:numPr>
           <w:ilvl w:val="0"/>
           <w:numId w:val="9"/>
@@ -1900,7 +2022,7 @@
     </w:p>
     <w:p>
       <w:pPr>
-        <w:pStyle w:val="Normlnywebov"/>
+        <w:pStyle w:val="NormalWeb"/>
         <w:numPr>
           <w:ilvl w:val="0"/>
           <w:numId w:val="9"/>
@@ -1914,12 +2036,13 @@
           <w:szCs w:val="22"/>
           <w:lang w:eastAsia="en-US"/>
         </w:rPr>
+        <w:lastRenderedPageBreak/>
         <w:t>Môže vytvárať nové prepravy.</w:t>
       </w:r>
     </w:p>
     <w:p>
       <w:pPr>
-        <w:pStyle w:val="Normlnywebov"/>
+        <w:pStyle w:val="NormalWeb"/>
         <w:numPr>
           <w:ilvl w:val="0"/>
           <w:numId w:val="9"/>
@@ -1938,7 +2061,7 @@
     </w:p>
     <w:p>
       <w:pPr>
-        <w:pStyle w:val="Normlnywebov"/>
+        <w:pStyle w:val="NormalWeb"/>
         <w:numPr>
           <w:ilvl w:val="0"/>
           <w:numId w:val="9"/>
@@ -1968,7 +2091,7 @@
     </w:p>
     <w:p>
       <w:pPr>
-        <w:pStyle w:val="Normlnywebov"/>
+        <w:pStyle w:val="NormalWeb"/>
         <w:numPr>
           <w:ilvl w:val="0"/>
           <w:numId w:val="9"/>
@@ -2013,7 +2136,7 @@
     </w:p>
     <w:p>
       <w:pPr>
-        <w:pStyle w:val="Normlnywebov"/>
+        <w:pStyle w:val="NormalWeb"/>
         <w:spacing w:beforeAutospacing="0" w:after="0" w:afterAutospacing="0"/>
         <w:ind w:left="1854"/>
         <w:rPr>
@@ -2057,7 +2180,6 @@
         </w:numPr>
       </w:pPr>
       <w:r>
-        <w:lastRenderedPageBreak/>
         <w:t xml:space="preserve">Môže prehľadávať </w:t>
       </w:r>
       <w:r>
@@ -2306,7 +2428,15 @@
         <w:ind w:left="709" w:firstLine="425"/>
       </w:pPr>
       <w:r>
-        <w:t>Evidenčné číslo vozidla – string/textový reťazec</w:t>
+        <w:t xml:space="preserve">Evidenčné číslo vozidla – </w:t>
+      </w:r>
+      <w:proofErr w:type="spellStart"/>
+      <w:r>
+        <w:t>string</w:t>
+      </w:r>
+      <w:proofErr w:type="spellEnd"/>
+      <w:r>
+        <w:t>/textový reťazec</w:t>
       </w:r>
     </w:p>
     <w:p>
@@ -2315,7 +2445,15 @@
         <w:ind w:left="709" w:firstLine="425"/>
       </w:pPr>
       <w:r>
-        <w:t>Meno šoféra – string/textový reťazec</w:t>
+        <w:t xml:space="preserve">Meno šoféra – </w:t>
+      </w:r>
+      <w:proofErr w:type="spellStart"/>
+      <w:r>
+        <w:t>string</w:t>
+      </w:r>
+      <w:proofErr w:type="spellEnd"/>
+      <w:r>
+        <w:t>/textový reťazec</w:t>
       </w:r>
     </w:p>
     <w:p>
@@ -2342,7 +2480,15 @@
         <w:ind w:left="709" w:firstLine="425"/>
       </w:pPr>
       <w:r>
-        <w:t>Čas začiatku spracovávania – datetime/dátum a čas</w:t>
+        <w:t xml:space="preserve">Čas začiatku spracovávania – </w:t>
+      </w:r>
+      <w:proofErr w:type="spellStart"/>
+      <w:r>
+        <w:t>datetime</w:t>
+      </w:r>
+      <w:proofErr w:type="spellEnd"/>
+      <w:r>
+        <w:t>/dátum a čas</w:t>
       </w:r>
     </w:p>
     <w:p>
@@ -2351,7 +2497,15 @@
         <w:ind w:left="709" w:firstLine="425"/>
       </w:pPr>
       <w:r>
-        <w:t>Čas konca spracovávania – datetime/dátum a čas</w:t>
+        <w:t xml:space="preserve">Čas konca spracovávania – </w:t>
+      </w:r>
+      <w:proofErr w:type="spellStart"/>
+      <w:r>
+        <w:t>datetime</w:t>
+      </w:r>
+      <w:proofErr w:type="spellEnd"/>
+      <w:r>
+        <w:t>/dátum a čas</w:t>
       </w:r>
     </w:p>
     <w:p>
@@ -2360,7 +2514,15 @@
         <w:ind w:left="709" w:firstLine="425"/>
       </w:pPr>
       <w:r>
-        <w:t xml:space="preserve">Nakládka – boolean/označenie </w:t>
+        <w:t xml:space="preserve">Nakládka – </w:t>
+      </w:r>
+      <w:proofErr w:type="spellStart"/>
+      <w:r>
+        <w:t>boolean</w:t>
+      </w:r>
+      <w:proofErr w:type="spellEnd"/>
+      <w:r>
+        <w:t xml:space="preserve">/označenie </w:t>
       </w:r>
     </w:p>
     <w:p>
@@ -2369,7 +2531,15 @@
         <w:ind w:left="709" w:firstLine="425"/>
       </w:pPr>
       <w:r>
-        <w:t>Vykládka – boolean/označenie</w:t>
+        <w:t xml:space="preserve">Vykládka – </w:t>
+      </w:r>
+      <w:proofErr w:type="spellStart"/>
+      <w:r>
+        <w:t>boolean</w:t>
+      </w:r>
+      <w:proofErr w:type="spellEnd"/>
+      <w:r>
+        <w:t>/označenie</w:t>
       </w:r>
     </w:p>
     <w:p>
@@ -2387,7 +2557,15 @@
         <w:ind w:left="709" w:firstLine="425"/>
       </w:pPr>
       <w:r>
-        <w:t>Poznámka – string/textový reťazec</w:t>
+        <w:t xml:space="preserve">Poznámka – </w:t>
+      </w:r>
+      <w:proofErr w:type="spellStart"/>
+      <w:r>
+        <w:t>string</w:t>
+      </w:r>
+      <w:proofErr w:type="spellEnd"/>
+      <w:r>
+        <w:t>/textový reťazec</w:t>
       </w:r>
     </w:p>
     <w:p>
@@ -2414,7 +2592,15 @@
         <w:ind w:left="709" w:firstLine="425"/>
       </w:pPr>
       <w:r>
-        <w:t>Zrušená – boolean/označenie</w:t>
+        <w:t xml:space="preserve">Zrušená – </w:t>
+      </w:r>
+      <w:proofErr w:type="spellStart"/>
+      <w:r>
+        <w:t>boolean</w:t>
+      </w:r>
+      <w:proofErr w:type="spellEnd"/>
+      <w:r>
+        <w:t>/označenie</w:t>
       </w:r>
     </w:p>
     <w:p>
@@ -2614,7 +2800,7 @@
     <w:sdtContent>
       <w:p>
         <w:pPr>
-          <w:pStyle w:val="Pta"/>
+          <w:pStyle w:val="Footer"/>
           <w:jc w:val="center"/>
         </w:pPr>
         <w:r>
@@ -2637,7 +2823,7 @@
   </w:sdt>
   <w:p>
     <w:pPr>
-      <w:pStyle w:val="Pta"/>
+      <w:pStyle w:val="Footer"/>
     </w:pPr>
   </w:p>
 </w:ftr>
@@ -4585,20 +4771,20 @@
     <w:lsdException w:name="Unresolved Mention" w:semiHidden="1" w:unhideWhenUsed="1"/>
     <w:lsdException w:name="Smart Link" w:semiHidden="1" w:unhideWhenUsed="1"/>
   </w:latentStyles>
-  <w:style w:type="paragraph" w:default="1" w:styleId="Normlny">
+  <w:style w:type="paragraph" w:default="1" w:styleId="Normal">
     <w:name w:val="Normal"/>
     <w:qFormat/>
     <w:pPr>
       <w:spacing w:after="160" w:line="259" w:lineRule="auto"/>
     </w:pPr>
   </w:style>
-  <w:style w:type="character" w:default="1" w:styleId="Predvolenpsmoodseku">
+  <w:style w:type="character" w:default="1" w:styleId="DefaultParagraphFont">
     <w:name w:val="Default Paragraph Font"/>
     <w:uiPriority w:val="1"/>
     <w:semiHidden/>
     <w:unhideWhenUsed/>
   </w:style>
-  <w:style w:type="table" w:default="1" w:styleId="Normlnatabuka">
+  <w:style w:type="table" w:default="1" w:styleId="TableNormal">
     <w:name w:val="Normal Table"/>
     <w:uiPriority w:val="99"/>
     <w:semiHidden/>
@@ -4613,7 +4799,7 @@
       </w:tblCellMar>
     </w:tblPr>
   </w:style>
-  <w:style w:type="numbering" w:default="1" w:styleId="Bezzoznamu">
+  <w:style w:type="numbering" w:default="1" w:styleId="NoList">
     <w:name w:val="No List"/>
     <w:uiPriority w:val="99"/>
     <w:semiHidden/>
@@ -4621,7 +4807,7 @@
   </w:style>
   <w:style w:type="character" w:customStyle="1" w:styleId="MjChar">
     <w:name w:val="Môj Char"/>
-    <w:basedOn w:val="Predvolenpsmoodseku"/>
+    <w:basedOn w:val="DefaultParagraphFont"/>
     <w:link w:val="Mj"/>
     <w:qFormat/>
     <w:rsid w:val="00825BF5"/>
@@ -4629,18 +4815,18 @@
       <w:rFonts w:ascii="Times New Roman" w:hAnsi="Times New Roman" w:cs="Times New Roman"/>
     </w:rPr>
   </w:style>
-  <w:style w:type="character" w:customStyle="1" w:styleId="HlavikaChar">
-    <w:name w:val="Hlavička Char"/>
-    <w:basedOn w:val="Predvolenpsmoodseku"/>
-    <w:link w:val="Hlavika"/>
+  <w:style w:type="character" w:customStyle="1" w:styleId="HeaderChar">
+    <w:name w:val="Header Char"/>
+    <w:basedOn w:val="DefaultParagraphFont"/>
+    <w:link w:val="Header"/>
     <w:uiPriority w:val="99"/>
     <w:qFormat/>
     <w:rsid w:val="00C25B9A"/>
   </w:style>
-  <w:style w:type="character" w:customStyle="1" w:styleId="PtaChar">
-    <w:name w:val="Päta Char"/>
-    <w:basedOn w:val="Predvolenpsmoodseku"/>
-    <w:link w:val="Pta"/>
+  <w:style w:type="character" w:customStyle="1" w:styleId="FooterChar">
+    <w:name w:val="Footer Char"/>
+    <w:basedOn w:val="DefaultParagraphFont"/>
+    <w:link w:val="Footer"/>
     <w:uiPriority w:val="99"/>
     <w:qFormat/>
     <w:rsid w:val="00C25B9A"/>
@@ -4658,8 +4844,8 @@
   </w:style>
   <w:style w:type="paragraph" w:customStyle="1" w:styleId="Heading">
     <w:name w:val="Heading"/>
-    <w:basedOn w:val="Normlny"/>
-    <w:next w:val="Zkladntext"/>
+    <w:basedOn w:val="Normal"/>
+    <w:next w:val="BodyText"/>
     <w:qFormat/>
     <w:pPr>
       <w:keepNext/>
@@ -4671,23 +4857,23 @@
       <w:szCs w:val="28"/>
     </w:rPr>
   </w:style>
-  <w:style w:type="paragraph" w:styleId="Zkladntext">
+  <w:style w:type="paragraph" w:styleId="BodyText">
     <w:name w:val="Body Text"/>
-    <w:basedOn w:val="Normlny"/>
+    <w:basedOn w:val="Normal"/>
     <w:pPr>
       <w:spacing w:after="140" w:line="276" w:lineRule="auto"/>
     </w:pPr>
   </w:style>
-  <w:style w:type="paragraph" w:styleId="Zoznam">
+  <w:style w:type="paragraph" w:styleId="List">
     <w:name w:val="List"/>
-    <w:basedOn w:val="Zkladntext"/>
+    <w:basedOn w:val="BodyText"/>
     <w:rPr>
       <w:rFonts w:cs="Lohit Devanagari"/>
     </w:rPr>
   </w:style>
-  <w:style w:type="paragraph" w:styleId="Popis">
+  <w:style w:type="paragraph" w:styleId="Caption">
     <w:name w:val="caption"/>
-    <w:basedOn w:val="Normlny"/>
+    <w:basedOn w:val="Normal"/>
     <w:qFormat/>
     <w:pPr>
       <w:suppressLineNumbers/>
@@ -4703,7 +4889,7 @@
   </w:style>
   <w:style w:type="paragraph" w:customStyle="1" w:styleId="Index">
     <w:name w:val="Index"/>
-    <w:basedOn w:val="Normlny"/>
+    <w:basedOn w:val="Normal"/>
     <w:qFormat/>
     <w:pPr>
       <w:suppressLineNumbers/>
@@ -4714,7 +4900,7 @@
   </w:style>
   <w:style w:type="paragraph" w:customStyle="1" w:styleId="Mj">
     <w:name w:val="Môj"/>
-    <w:basedOn w:val="Normlny"/>
+    <w:basedOn w:val="Normal"/>
     <w:link w:val="MjChar"/>
     <w:qFormat/>
     <w:rsid w:val="00825BF5"/>
@@ -4726,9 +4912,9 @@
       <w:rFonts w:ascii="Times New Roman" w:hAnsi="Times New Roman" w:cs="Times New Roman"/>
     </w:rPr>
   </w:style>
-  <w:style w:type="paragraph" w:styleId="Odsekzoznamu">
+  <w:style w:type="paragraph" w:styleId="ListParagraph">
     <w:name w:val="List Paragraph"/>
-    <w:basedOn w:val="Normlny"/>
+    <w:basedOn w:val="Normal"/>
     <w:uiPriority w:val="34"/>
     <w:qFormat/>
     <w:rsid w:val="004E458E"/>
@@ -4737,9 +4923,9 @@
       <w:contextualSpacing/>
     </w:pPr>
   </w:style>
-  <w:style w:type="paragraph" w:styleId="Normlnywebov">
+  <w:style w:type="paragraph" w:styleId="NormalWeb">
     <w:name w:val="Normal (Web)"/>
-    <w:basedOn w:val="Normlny"/>
+    <w:basedOn w:val="Normal"/>
     <w:uiPriority w:val="99"/>
     <w:unhideWhenUsed/>
     <w:qFormat/>
@@ -4756,13 +4942,13 @@
   </w:style>
   <w:style w:type="paragraph" w:customStyle="1" w:styleId="HeaderandFooter">
     <w:name w:val="Header and Footer"/>
-    <w:basedOn w:val="Normlny"/>
+    <w:basedOn w:val="Normal"/>
     <w:qFormat/>
   </w:style>
-  <w:style w:type="paragraph" w:styleId="Hlavika">
+  <w:style w:type="paragraph" w:styleId="Header">
     <w:name w:val="header"/>
-    <w:basedOn w:val="Normlny"/>
-    <w:link w:val="HlavikaChar"/>
+    <w:basedOn w:val="Normal"/>
+    <w:link w:val="HeaderChar"/>
     <w:uiPriority w:val="99"/>
     <w:unhideWhenUsed/>
     <w:rsid w:val="00C25B9A"/>
@@ -4774,10 +4960,10 @@
       <w:spacing w:after="0" w:line="240" w:lineRule="auto"/>
     </w:pPr>
   </w:style>
-  <w:style w:type="paragraph" w:styleId="Pta">
+  <w:style w:type="paragraph" w:styleId="Footer">
     <w:name w:val="footer"/>
-    <w:basedOn w:val="Normlny"/>
-    <w:link w:val="PtaChar"/>
+    <w:basedOn w:val="Normal"/>
+    <w:link w:val="FooterChar"/>
     <w:uiPriority w:val="99"/>
     <w:unhideWhenUsed/>
     <w:rsid w:val="00C25B9A"/>

</xml_diff>